<commit_message>
Added photo to SARS-CoV-2 Pathogen doc
</commit_message>
<xml_diff>
--- a/Docs/SARS-CoV-2 Pathogen.docx
+++ b/Docs/SARS-CoV-2 Pathogen.docx
@@ -86,6 +86,84 @@
           <w:rFonts w:ascii="Times New Roman" w:hAnsi="Times New Roman" w:cs="Times New Roman"/>
         </w:rPr>
       </w:pPr>
+    </w:p>
+    <w:p>
+      <w:pPr>
+        <w:rPr>
+          <w:rFonts w:ascii="Times New Roman" w:hAnsi="Times New Roman" w:cs="Times New Roman"/>
+        </w:rPr>
+      </w:pPr>
+    </w:p>
+    <w:p>
+      <w:pPr>
+        <w:jc w:val="center"/>
+        <w:rPr>
+          <w:rFonts w:ascii="Times New Roman" w:hAnsi="Times New Roman" w:cs="Times New Roman"/>
+        </w:rPr>
+      </w:pPr>
+      <w:r>
+        <w:rPr>
+          <w:rFonts w:ascii="Times New Roman" w:hAnsi="Times New Roman" w:cs="Times New Roman"/>
+          <w:noProof/>
+        </w:rPr>
+        <w:drawing>
+          <wp:inline distT="0" distB="0" distL="0" distR="0" wp14:anchorId="57B06827" wp14:editId="5EC0A94C">
+            <wp:extent cx="4213185" cy="3293945"/>
+            <wp:effectExtent l="0" t="0" r="3810" b="0"/>
+            <wp:docPr id="3" name="Picture 3" descr="A diagram of a virus&#10;&#10;Description automatically generated"/>
+            <wp:cNvGraphicFramePr>
+              <a:graphicFrameLocks xmlns:a="http://schemas.openxmlformats.org/drawingml/2006/main" noChangeAspect="1"/>
+            </wp:cNvGraphicFramePr>
+            <a:graphic xmlns:a="http://schemas.openxmlformats.org/drawingml/2006/main">
+              <a:graphicData uri="http://schemas.openxmlformats.org/drawingml/2006/picture">
+                <pic:pic xmlns:pic="http://schemas.openxmlformats.org/drawingml/2006/picture">
+                  <pic:nvPicPr>
+                    <pic:cNvPr id="3" name="SARS-CoV-2 Image O2.gif"/>
+                    <pic:cNvPicPr/>
+                  </pic:nvPicPr>
+                  <pic:blipFill>
+                    <a:blip r:embed="rId5">
+                      <a:extLst>
+                        <a:ext uri="{28A0092B-C50C-407E-A947-70E740481C1C}">
+                          <a14:useLocalDpi xmlns:a14="http://schemas.microsoft.com/office/drawing/2010/main" val="0"/>
+                        </a:ext>
+                      </a:extLst>
+                    </a:blip>
+                    <a:stretch>
+                      <a:fillRect/>
+                    </a:stretch>
+                  </pic:blipFill>
+                  <pic:spPr>
+                    <a:xfrm>
+                      <a:off x="0" y="0"/>
+                      <a:ext cx="4213185" cy="3293945"/>
+                    </a:xfrm>
+                    <a:prstGeom prst="rect">
+                      <a:avLst/>
+                    </a:prstGeom>
+                  </pic:spPr>
+                </pic:pic>
+              </a:graphicData>
+            </a:graphic>
+          </wp:inline>
+        </w:drawing>
+      </w:r>
+    </w:p>
+    <w:p>
+      <w:pPr>
+        <w:rPr>
+          <w:rFonts w:ascii="Times New Roman" w:hAnsi="Times New Roman" w:cs="Times New Roman"/>
+        </w:rPr>
+      </w:pPr>
+    </w:p>
+    <w:p>
+      <w:pPr>
+        <w:rPr>
+          <w:rFonts w:ascii="Times New Roman" w:hAnsi="Times New Roman" w:cs="Times New Roman"/>
+        </w:rPr>
+      </w:pPr>
+      <w:bookmarkStart w:id="0" w:name="_GoBack"/>
+      <w:bookmarkEnd w:id="0"/>
     </w:p>
     <w:p>
       <w:pPr>
@@ -293,6 +371,7 @@
         <w:rPr>
           <w:rFonts w:ascii="Times New Roman" w:hAnsi="Times New Roman" w:cs="Times New Roman"/>
         </w:rPr>
+        <w:lastRenderedPageBreak/>
         <w:t>Replication: ORF1ab polyprotein produces non-structural proteins for replication</w:t>
       </w:r>
     </w:p>
@@ -919,6 +998,7 @@
               <w:rPr>
                 <w:rFonts w:ascii="Times New Roman" w:hAnsi="Times New Roman" w:cs="Times New Roman"/>
               </w:rPr>
+              <w:lastRenderedPageBreak/>
               <w:t>ORF8: modulates host immune recognition. Known for interfering with antigen presentation</w:t>
             </w:r>
           </w:p>
@@ -946,6 +1026,7 @@
               <w:rPr>
                 <w:rFonts w:ascii="Times New Roman" w:hAnsi="Times New Roman" w:cs="Times New Roman"/>
               </w:rPr>
+              <w:lastRenderedPageBreak/>
               <w:t>Mutations may help the virus evade immunity</w:t>
             </w:r>
           </w:p>
@@ -1104,7 +1185,6 @@
         <w:rPr>
           <w:rFonts w:ascii="Times New Roman" w:hAnsi="Times New Roman" w:cs="Times New Roman"/>
         </w:rPr>
-        <w:lastRenderedPageBreak/>
         <w:t>Mutations of Interest</w:t>
       </w:r>
     </w:p>
@@ -1893,14 +1973,7 @@
               <w:rPr>
                 <w:rFonts w:ascii="Times New Roman" w:hAnsi="Times New Roman" w:cs="Times New Roman"/>
               </w:rPr>
-              <w:t xml:space="preserve">Enhances spike cleavage leading to faster viral entry. This </w:t>
-            </w:r>
-            <w:r>
-              <w:rPr>
-                <w:rFonts w:ascii="Times New Roman" w:hAnsi="Times New Roman" w:cs="Times New Roman"/>
-              </w:rPr>
-              <w:lastRenderedPageBreak/>
-              <w:t>is key in delta variant spread.</w:t>
+              <w:t>Enhances spike cleavage leading to faster viral entry. This is key in delta variant spread.</w:t>
             </w:r>
           </w:p>
         </w:tc>
@@ -2814,7 +2887,6 @@
         <w:rPr>
           <w:rFonts w:ascii="Times New Roman" w:hAnsi="Times New Roman" w:cs="Times New Roman"/>
         </w:rPr>
-        <w:lastRenderedPageBreak/>
         <w:t>Diagnostic sensitivity</w:t>
       </w:r>
     </w:p>
@@ -2909,8 +2981,6 @@
         </w:rPr>
         <w:t>Sources:</w:t>
       </w:r>
-      <w:bookmarkStart w:id="0" w:name="_GoBack"/>
-      <w:bookmarkEnd w:id="0"/>
     </w:p>
     <w:p>
       <w:pPr>
@@ -3063,6 +3133,169 @@
         </w:rPr>
         <w:t>Host information</w:t>
       </w:r>
+    </w:p>
+    <w:p>
+      <w:pPr>
+        <w:rPr>
+          <w:rFonts w:ascii="Times New Roman" w:hAnsi="Times New Roman" w:cs="Times New Roman"/>
+        </w:rPr>
+      </w:pPr>
+    </w:p>
+    <w:p>
+      <w:pPr>
+        <w:rPr>
+          <w:rFonts w:ascii="Times New Roman" w:hAnsi="Times New Roman" w:cs="Times New Roman"/>
+        </w:rPr>
+      </w:pPr>
+    </w:p>
+    <w:p>
+      <w:pPr>
+        <w:rPr>
+          <w:rFonts w:ascii="Times New Roman" w:hAnsi="Times New Roman" w:cs="Times New Roman"/>
+        </w:rPr>
+      </w:pPr>
+    </w:p>
+    <w:p>
+      <w:pPr>
+        <w:rPr>
+          <w:rFonts w:ascii="Times New Roman" w:hAnsi="Times New Roman" w:cs="Times New Roman"/>
+        </w:rPr>
+      </w:pPr>
+      <w:r>
+        <w:rPr>
+          <w:rFonts w:ascii="Times New Roman" w:hAnsi="Times New Roman" w:cs="Times New Roman"/>
+          <w:noProof/>
+        </w:rPr>
+        <w:lastRenderedPageBreak/>
+        <w:drawing>
+          <wp:inline distT="0" distB="0" distL="0" distR="0" wp14:anchorId="68403824" wp14:editId="29CA7C50">
+            <wp:extent cx="5339231" cy="2790962"/>
+            <wp:effectExtent l="0" t="0" r="0" b="3175"/>
+            <wp:docPr id="2" name="Picture 2" descr="A diagram of a immune system&#10;&#10;Description automatically generated"/>
+            <wp:cNvGraphicFramePr>
+              <a:graphicFrameLocks xmlns:a="http://schemas.openxmlformats.org/drawingml/2006/main" noChangeAspect="1"/>
+            </wp:cNvGraphicFramePr>
+            <a:graphic xmlns:a="http://schemas.openxmlformats.org/drawingml/2006/main">
+              <a:graphicData uri="http://schemas.openxmlformats.org/drawingml/2006/picture">
+                <pic:pic xmlns:pic="http://schemas.openxmlformats.org/drawingml/2006/picture">
+                  <pic:nvPicPr>
+                    <pic:cNvPr id="2" name="SARS-CoV-2 Pathway Image.gif"/>
+                    <pic:cNvPicPr/>
+                  </pic:nvPicPr>
+                  <pic:blipFill>
+                    <a:blip r:embed="rId6">
+                      <a:extLst>
+                        <a:ext uri="{28A0092B-C50C-407E-A947-70E740481C1C}">
+                          <a14:useLocalDpi xmlns:a14="http://schemas.microsoft.com/office/drawing/2010/main" val="0"/>
+                        </a:ext>
+                      </a:extLst>
+                    </a:blip>
+                    <a:stretch>
+                      <a:fillRect/>
+                    </a:stretch>
+                  </pic:blipFill>
+                  <pic:spPr>
+                    <a:xfrm>
+                      <a:off x="0" y="0"/>
+                      <a:ext cx="5341854" cy="2792333"/>
+                    </a:xfrm>
+                    <a:prstGeom prst="rect">
+                      <a:avLst/>
+                    </a:prstGeom>
+                  </pic:spPr>
+                </pic:pic>
+              </a:graphicData>
+            </a:graphic>
+          </wp:inline>
+        </w:drawing>
+      </w:r>
+      <w:r>
+        <w:rPr>
+          <w:rFonts w:ascii="Times New Roman" w:hAnsi="Times New Roman" w:cs="Times New Roman"/>
+        </w:rPr>
+        <w:br w:type="page"/>
+      </w:r>
+    </w:p>
+    <w:p>
+      <w:pPr>
+        <w:jc w:val="center"/>
+        <w:rPr>
+          <w:rFonts w:ascii="Times New Roman" w:hAnsi="Times New Roman" w:cs="Times New Roman"/>
+        </w:rPr>
+      </w:pPr>
+      <w:r>
+        <w:rPr>
+          <w:rFonts w:ascii="Times New Roman" w:hAnsi="Times New Roman" w:cs="Times New Roman"/>
+        </w:rPr>
+        <w:lastRenderedPageBreak/>
+        <w:t>Image Citation</w:t>
+      </w:r>
+    </w:p>
+    <w:p>
+      <w:pPr>
+        <w:jc w:val="center"/>
+        <w:rPr>
+          <w:rFonts w:ascii="Times New Roman" w:hAnsi="Times New Roman" w:cs="Times New Roman"/>
+        </w:rPr>
+      </w:pPr>
+    </w:p>
+    <w:p>
+      <w:pPr>
+        <w:rPr>
+          <w:rFonts w:ascii="Times New Roman" w:eastAsia="Times New Roman" w:hAnsi="Times New Roman" w:cs="Times New Roman"/>
+        </w:rPr>
+      </w:pPr>
+      <w:r>
+        <w:rPr>
+          <w:rFonts w:ascii="Times New Roman" w:eastAsia="Times New Roman" w:hAnsi="Times New Roman" w:cs="Times New Roman"/>
+        </w:rPr>
+        <w:t xml:space="preserve">Bergmann, C. C., &amp; Silverman, R. H. (2020). </w:t>
+      </w:r>
+      <w:r>
+        <w:rPr>
+          <w:rFonts w:ascii="Times New Roman" w:eastAsia="Times New Roman" w:hAnsi="Times New Roman" w:cs="Times New Roman"/>
+          <w:i/>
+          <w:iCs/>
+        </w:rPr>
+        <w:t>COVID</w:t>
+      </w:r>
+      <w:r>
+        <w:rPr>
+          <w:rFonts w:ascii="Times New Roman" w:eastAsia="Times New Roman" w:hAnsi="Times New Roman" w:cs="Times New Roman"/>
+          <w:i/>
+          <w:iCs/>
+        </w:rPr>
+        <w:noBreakHyphen/>
+        <w:t>19: Coronavirus replication, pathogenesis, and therapeutic strategies</w:t>
+      </w:r>
+      <w:r>
+        <w:rPr>
+          <w:rFonts w:ascii="Times New Roman" w:eastAsia="Times New Roman" w:hAnsi="Times New Roman" w:cs="Times New Roman"/>
+        </w:rPr>
+        <w:t xml:space="preserve">. </w:t>
+      </w:r>
+      <w:r>
+        <w:rPr>
+          <w:rFonts w:ascii="Times New Roman" w:eastAsia="Times New Roman" w:hAnsi="Times New Roman" w:cs="Times New Roman"/>
+          <w:i/>
+          <w:iCs/>
+        </w:rPr>
+        <w:t>Cleveland Clinic Journal of Medicine, 87</w:t>
+      </w:r>
+      <w:r>
+        <w:rPr>
+          <w:rFonts w:ascii="Times New Roman" w:eastAsia="Times New Roman" w:hAnsi="Times New Roman" w:cs="Times New Roman"/>
+        </w:rPr>
+        <w:t>(6), 321–327. https://doi.org/10.3949/ccjm.87a.20047</w:t>
+      </w:r>
+    </w:p>
+    <w:p>
+      <w:pPr>
+        <w:jc w:val="center"/>
+        <w:rPr>
+          <w:rFonts w:ascii="Times New Roman" w:hAnsi="Times New Roman" w:cs="Times New Roman"/>
+        </w:rPr>
+      </w:pPr>
     </w:p>
     <w:sectPr>
       <w:pgSz w:w="12240" w:h="15840"/>
@@ -4224,6 +4457,17 @@
       </w:tblBorders>
     </w:tblPr>
   </w:style>
+  <w:style w:type="character" w:styleId="Emphasis">
+    <w:name w:val="Emphasis"/>
+    <w:basedOn w:val="DefaultParagraphFont"/>
+    <w:uiPriority w:val="20"/>
+    <w:qFormat/>
+    <w:rsid w:val="003A4E52"/>
+    <w:rPr>
+      <w:i/>
+      <w:iCs/>
+    </w:rPr>
+  </w:style>
 </w:styles>
 </file>
 

</xml_diff>